<commit_message>
trying heroku with AWS
</commit_message>
<xml_diff>
--- a/Documentation.docx
+++ b/Documentation.docx
@@ -355,6 +355,22 @@
           <w:u w:val="single"/>
         </w:rPr>
       </w:pPr>
+    </w:p>
+    <w:p>
+      <w:pPr>
+        <w:rPr>
+          <w:b/>
+          <w:u w:val="single"/>
+        </w:rPr>
+      </w:pPr>
+    </w:p>
+    <w:p>
+      <w:pPr>
+        <w:rPr>
+          <w:b/>
+          <w:u w:val="single"/>
+        </w:rPr>
+      </w:pPr>
       <w:r>
         <w:rPr>
           <w:b/>
@@ -507,12 +523,7 @@
         </w:numPr>
       </w:pPr>
       <w:r>
-        <w:t>Custom template tag created f</w:t>
-      </w:r>
-      <w:bookmarkStart w:id="0" w:name="_GoBack"/>
-      <w:bookmarkEnd w:id="0"/>
-      <w:r>
-        <w:t xml:space="preserve">or getting dictionary values </w:t>
+        <w:t xml:space="preserve">Custom template tag created for getting dictionary values </w:t>
       </w:r>
       <w:r>
         <w:t>directly in</w:t>
@@ -589,6 +600,7 @@
         </w:numPr>
       </w:pPr>
       <w:r>
+        <w:lastRenderedPageBreak/>
         <w:t>extended user profile object attached to its owner’s edit page</w:t>
       </w:r>
     </w:p>
@@ -600,10 +612,54 @@
           <w:numId w:val="3"/>
         </w:numPr>
       </w:pPr>
+      <w:r>
+        <w:t>Experimentally added “background music” with control button in footer. Works perfectly in Firefox incl. stop/resume across all pages, but is buggy in Chrome. Many “www” reports are found about this problem.</w:t>
+      </w:r>
+    </w:p>
+    <w:p>
+      <w:pPr>
+        <w:pStyle w:val="ListParagraph"/>
+        <w:numPr>
+          <w:ilvl w:val="0"/>
+          <w:numId w:val="3"/>
+        </w:numPr>
+      </w:pPr>
+      <w:r>
+        <w:t xml:space="preserve">Two of the FBV (delete_item, list_items) refactored to CBV (DeleteItemView, ListItemsView) with the adequate check for </w:t>
+      </w:r>
+      <w:r>
+        <w:t>permission (decorator and test_func)</w:t>
+      </w:r>
+      <w:r>
+        <w:t xml:space="preserve"> and modifying context to include the forms.</w:t>
+      </w:r>
+    </w:p>
+    <w:p>
+      <w:pPr>
+        <w:pStyle w:val="ListParagraph"/>
+        <w:numPr>
+          <w:ilvl w:val="0"/>
+          <w:numId w:val="3"/>
+        </w:numPr>
+      </w:pPr>
+      <w:r>
+        <w:t>Pagination which comes from CBV ListItemsView</w:t>
+      </w:r>
+    </w:p>
+    <w:p>
+      <w:pPr>
+        <w:pStyle w:val="ListParagraph"/>
+        <w:numPr>
+          <w:ilvl w:val="0"/>
+          <w:numId w:val="3"/>
+        </w:numPr>
+      </w:pPr>
+      <w:bookmarkStart w:id="0" w:name="_GoBack"/>
+      <w:bookmarkEnd w:id="0"/>
     </w:p>
     <w:sectPr>
       <w:pgSz w:w="11907" w:h="16839" w:code="9"/>
-      <w:pgMar w:top="709" w:right="850" w:bottom="993" w:left="993" w:header="708" w:footer="708" w:gutter="0"/>
+      <w:pgMar w:top="709" w:right="708" w:bottom="993" w:left="709" w:header="708" w:footer="708" w:gutter="0"/>
       <w:cols w:space="708"/>
       <w:docGrid w:linePitch="360"/>
     </w:sectPr>

</xml_diff>

<commit_message>
trying heroku with AWS'
</commit_message>
<xml_diff>
--- a/Documentation.docx
+++ b/Documentation.docx
@@ -229,6 +229,9 @@
         <w:t>Editing existing item – available to owners</w:t>
       </w:r>
       <w:r>
+        <w:t xml:space="preserve"> and superusers (owner is not changed)</w:t>
+      </w:r>
+      <w:r>
         <w:t>.</w:t>
       </w:r>
     </w:p>
@@ -243,6 +246,11 @@
       <w:r>
         <w:t>Deleting existing item – available to owners</w:t>
       </w:r>
+      <w:r>
+        <w:t xml:space="preserve"> and superusers</w:t>
+      </w:r>
+      <w:bookmarkStart w:id="0" w:name="_GoBack"/>
+      <w:bookmarkEnd w:id="0"/>
       <w:r>
         <w:t>.</w:t>
       </w:r>
@@ -654,8 +662,6 @@
           <w:numId w:val="3"/>
         </w:numPr>
       </w:pPr>
-      <w:bookmarkStart w:id="0" w:name="_GoBack"/>
-      <w:bookmarkEnd w:id="0"/>
     </w:p>
     <w:sectPr>
       <w:pgSz w:w="11907" w:h="16839" w:code="9"/>

</xml_diff>

<commit_message>
trying heroku with AWS''
</commit_message>
<xml_diff>
--- a/Documentation.docx
+++ b/Documentation.docx
@@ -36,6 +36,22 @@
     </w:p>
     <w:p>
       <w:pPr>
+        <w:jc w:val="center"/>
+        <w:rPr>
+          <w:b/>
+          <w:sz w:val="32"/>
+        </w:rPr>
+      </w:pPr>
+      <w:r>
+        <w:rPr>
+          <w:b/>
+          <w:sz w:val="32"/>
+        </w:rPr>
+        <w:t>(extended project information)</w:t>
+      </w:r>
+    </w:p>
+    <w:p>
+      <w:pPr>
         <w:rPr>
           <w:b/>
           <w:u w:val="single"/>
@@ -249,8 +265,6 @@
       <w:r>
         <w:t xml:space="preserve"> and superusers</w:t>
       </w:r>
-      <w:bookmarkStart w:id="0" w:name="_GoBack"/>
-      <w:bookmarkEnd w:id="0"/>
       <w:r>
         <w:t>.</w:t>
       </w:r>
@@ -584,6 +598,7 @@
         </w:numPr>
       </w:pPr>
       <w:r>
+        <w:lastRenderedPageBreak/>
         <w:t>Added tweaks to user administration (auth_app/admin.py):</w:t>
       </w:r>
     </w:p>
@@ -608,7 +623,6 @@
         </w:numPr>
       </w:pPr>
       <w:r>
-        <w:lastRenderedPageBreak/>
         <w:t>extended user profile object attached to its owner’s edit page</w:t>
       </w:r>
     </w:p>
@@ -653,6 +667,9 @@
       <w:r>
         <w:t>Pagination which comes from CBV ListItemsView</w:t>
       </w:r>
+      <w:r>
+        <w:t>.</w:t>
+      </w:r>
     </w:p>
     <w:p>
       <w:pPr>
@@ -662,6 +679,64 @@
           <w:numId w:val="3"/>
         </w:numPr>
       </w:pPr>
+      <w:r>
+        <w:t>RESTFul APIs for all</w:t>
+      </w:r>
+      <w:r>
+        <w:t xml:space="preserve"> </w:t>
+      </w:r>
+      <w:r>
+        <w:t>of items</w:t>
+      </w:r>
+      <w:r>
+        <w:t xml:space="preserve"> </w:t>
+      </w:r>
+      <w:proofErr w:type="gramStart"/>
+      <w:r>
+        <w:t>( .</w:t>
+      </w:r>
+      <w:proofErr w:type="gramEnd"/>
+      <w:r>
+        <w:t>/item/api/</w:t>
+      </w:r>
+      <w:r>
+        <w:t xml:space="preserve"> ) and details ( .</w:t>
+      </w:r>
+      <w:r>
+        <w:t>/item/api/</w:t>
+      </w:r>
+      <w:r>
+        <w:t>&lt;item</w:t>
+      </w:r>
+      <w:r>
+        <w:rPr>
+          <w:lang w:val="bg-BG"/>
+        </w:rPr>
+        <w:t>№</w:t>
+      </w:r>
+      <w:r>
+        <w:t>&gt;</w:t>
+      </w:r>
+      <w:r>
+        <w:t>/</w:t>
+      </w:r>
+      <w:r>
+        <w:t xml:space="preserve"> ).</w:t>
+      </w:r>
+      <w:bookmarkStart w:id="0" w:name="_GoBack"/>
+      <w:bookmarkEnd w:id="0"/>
+    </w:p>
+    <w:p>
+      <w:pPr>
+        <w:pStyle w:val="ListParagraph"/>
+        <w:numPr>
+          <w:ilvl w:val="0"/>
+          <w:numId w:val="3"/>
+        </w:numPr>
+      </w:pPr>
+      <w:r>
+        <w:t xml:space="preserve"> </w:t>
+      </w:r>
     </w:p>
     <w:sectPr>
       <w:pgSz w:w="11907" w:h="16839" w:code="9"/>

</xml_diff>

<commit_message>
Ready for defence on Dec 13, 2020
</commit_message>
<xml_diff>
--- a/Documentation.docx
+++ b/Documentation.docx
@@ -822,7 +822,13 @@
         <w:rPr>
           <w:color w:val="FF0000"/>
         </w:rPr>
-        <w:t>Background toggle</w:t>
+        <w:t>Fore</w:t>
+      </w:r>
+      <w:r>
+        <w:rPr>
+          <w:color w:val="FF0000"/>
+        </w:rPr>
+        <w:t>ground toggle</w:t>
       </w:r>
       <w:r>
         <w:t>” button for viewing background image in full.</w:t>
@@ -901,33 +907,33 @@
       </w:r>
       <w:r>
         <w:t>/item/api/</w:t>
-      </w:r>
-      <w:r>
-        <w:t xml:space="preserve"> ) and details ( .</w:t>
-      </w:r>
-      <w:r>
-        <w:t>/item/api/</w:t>
-      </w:r>
-      <w:r>
-        <w:t>&lt;item</w:t>
-      </w:r>
-      <w:r>
-        <w:rPr>
-          <w:lang w:val="bg-BG"/>
-        </w:rPr>
-        <w:t>№</w:t>
-      </w:r>
-      <w:r>
-        <w:t>&gt;</w:t>
-      </w:r>
-      <w:r>
-        <w:t>/</w:t>
-      </w:r>
-      <w:r>
-        <w:t xml:space="preserve"> ).</w:t>
       </w:r>
       <w:bookmarkStart w:id="0" w:name="_GoBack"/>
       <w:bookmarkEnd w:id="0"/>
+      <w:r>
+        <w:t xml:space="preserve"> ) and details ( .</w:t>
+      </w:r>
+      <w:r>
+        <w:t>/item/api/</w:t>
+      </w:r>
+      <w:r>
+        <w:t>&lt;item</w:t>
+      </w:r>
+      <w:r>
+        <w:rPr>
+          <w:lang w:val="bg-BG"/>
+        </w:rPr>
+        <w:t>№</w:t>
+      </w:r>
+      <w:r>
+        <w:t>&gt;</w:t>
+      </w:r>
+      <w:r>
+        <w:t>/</w:t>
+      </w:r>
+      <w:r>
+        <w:t xml:space="preserve"> ).</w:t>
+      </w:r>
     </w:p>
     <w:sectPr>
       <w:pgSz w:w="11907" w:h="16839" w:code="9"/>

</xml_diff>